<commit_message>
2. zh tetelek kesz
</commit_message>
<xml_diff>
--- a/Anal_1/ZH_2/Analizis_ZH_2_Elmelet.docx
+++ b/Anal_1/ZH_2/Analizis_ZH_2_Elmelet.docx
@@ -57,6 +57,7 @@
           <w:rFonts w:ascii="Arial" w:hAnsi="Arial" w:cs="Arial"/>
           <w:b/>
           <w:bCs/>
+          <w:noProof/>
           <w:sz w:val="28"/>
           <w:szCs w:val="28"/>
         </w:rPr>
@@ -144,6 +145,7 @@
           <w:rFonts w:ascii="Arial" w:hAnsi="Arial" w:cs="Arial"/>
           <w:b/>
           <w:bCs/>
+          <w:noProof/>
           <w:sz w:val="28"/>
           <w:szCs w:val="28"/>
         </w:rPr>
@@ -252,6 +254,7 @@
           <w:rFonts w:ascii="Arial" w:hAnsi="Arial" w:cs="Arial"/>
           <w:b/>
           <w:bCs/>
+          <w:noProof/>
           <w:sz w:val="28"/>
           <w:szCs w:val="28"/>
         </w:rPr>
@@ -372,6 +375,7 @@
           <w:rFonts w:ascii="Arial" w:hAnsi="Arial" w:cs="Arial"/>
           <w:b/>
           <w:bCs/>
+          <w:noProof/>
           <w:sz w:val="28"/>
           <w:szCs w:val="28"/>
         </w:rPr>
@@ -470,6 +474,7 @@
           <w:rFonts w:ascii="Arial" w:hAnsi="Arial" w:cs="Arial"/>
           <w:b/>
           <w:bCs/>
+          <w:noProof/>
           <w:sz w:val="28"/>
           <w:szCs w:val="28"/>
         </w:rPr>
@@ -525,6 +530,7 @@
           <w:rFonts w:ascii="Arial" w:hAnsi="Arial" w:cs="Arial"/>
           <w:b/>
           <w:bCs/>
+          <w:noProof/>
           <w:sz w:val="28"/>
           <w:szCs w:val="28"/>
         </w:rPr>
@@ -601,6 +607,7 @@
           <w:rFonts w:ascii="Arial" w:hAnsi="Arial" w:cs="Arial"/>
           <w:b/>
           <w:bCs/>
+          <w:noProof/>
           <w:sz w:val="28"/>
           <w:szCs w:val="28"/>
         </w:rPr>
@@ -682,21 +689,9 @@
           <w:szCs w:val="28"/>
         </w:rPr>
         <w:lastRenderedPageBreak/>
-        <w:t xml:space="preserve">Minden [0, </w:t>
-      </w:r>
-      <w:proofErr w:type="gramStart"/>
-      <w:r>
-        <w:rPr>
-          <w:rFonts w:ascii="Arial" w:hAnsi="Arial" w:cs="Arial"/>
-          <w:b/>
-          <w:bCs/>
-          <w:sz w:val="28"/>
-          <w:szCs w:val="28"/>
-        </w:rPr>
-        <w:t>1]-</w:t>
+        <w:t>Minden [0, 1]-</w:t>
       </w:r>
       <w:proofErr w:type="spellStart"/>
-      <w:proofErr w:type="gramEnd"/>
       <w:r>
         <w:rPr>
           <w:rFonts w:ascii="Arial" w:hAnsi="Arial" w:cs="Arial"/>
@@ -734,6 +729,7 @@
           <w:rFonts w:ascii="Arial" w:hAnsi="Arial" w:cs="Arial"/>
           <w:b/>
           <w:bCs/>
+          <w:noProof/>
           <w:sz w:val="28"/>
           <w:szCs w:val="28"/>
         </w:rPr>
@@ -832,6 +828,7 @@
           <w:rFonts w:ascii="Arial" w:hAnsi="Arial" w:cs="Arial"/>
           <w:b/>
           <w:bCs/>
+          <w:noProof/>
           <w:sz w:val="28"/>
           <w:szCs w:val="28"/>
         </w:rPr>
@@ -882,36 +879,25 @@
           <w:szCs w:val="28"/>
         </w:rPr>
       </w:pPr>
-      <w:r>
-        <w:rPr>
-          <w:rFonts w:ascii="Arial" w:hAnsi="Arial" w:cs="Arial"/>
-          <w:b/>
-          <w:bCs/>
-          <w:sz w:val="28"/>
-          <w:szCs w:val="28"/>
-        </w:rPr>
-        <w:br w:type="page"/>
-      </w:r>
-    </w:p>
-    <w:p>
-      <w:pPr>
-        <w:rPr>
-          <w:rFonts w:ascii="Arial" w:hAnsi="Arial" w:cs="Arial"/>
-          <w:b/>
-          <w:bCs/>
-          <w:sz w:val="28"/>
-          <w:szCs w:val="28"/>
-        </w:rPr>
-      </w:pPr>
-      <w:r>
-        <w:rPr>
-          <w:rFonts w:ascii="Arial" w:hAnsi="Arial" w:cs="Arial"/>
-          <w:b/>
-          <w:bCs/>
-          <w:sz w:val="28"/>
-          <w:szCs w:val="28"/>
-        </w:rPr>
-        <w:lastRenderedPageBreak/>
+    </w:p>
+    <w:p>
+      <w:pPr>
+        <w:rPr>
+          <w:rFonts w:ascii="Arial" w:hAnsi="Arial" w:cs="Arial"/>
+          <w:b/>
+          <w:bCs/>
+          <w:sz w:val="28"/>
+          <w:szCs w:val="28"/>
+        </w:rPr>
+      </w:pPr>
+      <w:r>
+        <w:rPr>
+          <w:rFonts w:ascii="Arial" w:hAnsi="Arial" w:cs="Arial"/>
+          <w:b/>
+          <w:bCs/>
+          <w:sz w:val="28"/>
+          <w:szCs w:val="28"/>
+        </w:rPr>
         <w:t>Abszolút konvergens sorok átrendezése.</w:t>
       </w:r>
     </w:p>
@@ -930,6 +916,7 @@
           <w:rFonts w:ascii="Arial" w:hAnsi="Arial" w:cs="Arial"/>
           <w:b/>
           <w:bCs/>
+          <w:noProof/>
           <w:sz w:val="28"/>
           <w:szCs w:val="28"/>
         </w:rPr>
@@ -985,6 +972,7 @@
           <w:rFonts w:ascii="Arial" w:hAnsi="Arial" w:cs="Arial"/>
           <w:b/>
           <w:bCs/>
+          <w:noProof/>
           <w:sz w:val="28"/>
           <w:szCs w:val="28"/>
         </w:rPr>
@@ -1084,6 +1072,7 @@
           <w:rFonts w:ascii="Arial" w:hAnsi="Arial" w:cs="Arial"/>
           <w:b/>
           <w:bCs/>
+          <w:noProof/>
           <w:sz w:val="28"/>
           <w:szCs w:val="28"/>
         </w:rPr>
@@ -1182,6 +1171,7 @@
           <w:rFonts w:ascii="Arial" w:hAnsi="Arial" w:cs="Arial"/>
           <w:b/>
           <w:bCs/>
+          <w:noProof/>
           <w:sz w:val="28"/>
           <w:szCs w:val="28"/>
         </w:rPr>
@@ -1237,6 +1227,7 @@
           <w:rFonts w:ascii="Arial" w:hAnsi="Arial" w:cs="Arial"/>
           <w:b/>
           <w:bCs/>
+          <w:noProof/>
           <w:sz w:val="28"/>
           <w:szCs w:val="28"/>
         </w:rPr>
@@ -1338,6 +1329,83 @@
           <w:sz w:val="28"/>
           <w:szCs w:val="28"/>
         </w:rPr>
+        <w:drawing>
+          <wp:inline distT="0" distB="0" distL="0" distR="0" wp14:anchorId="783DB8D4" wp14:editId="742B90F6">
+            <wp:extent cx="5760720" cy="7861300"/>
+            <wp:effectExtent l="0" t="0" r="0" b="6350"/>
+            <wp:docPr id="922801053" name="Kép 1"/>
+            <wp:cNvGraphicFramePr>
+              <a:graphicFrameLocks xmlns:a="http://schemas.openxmlformats.org/drawingml/2006/main" noChangeAspect="1"/>
+            </wp:cNvGraphicFramePr>
+            <a:graphic xmlns:a="http://schemas.openxmlformats.org/drawingml/2006/main">
+              <a:graphicData uri="http://schemas.openxmlformats.org/drawingml/2006/picture">
+                <pic:pic xmlns:pic="http://schemas.openxmlformats.org/drawingml/2006/picture">
+                  <pic:nvPicPr>
+                    <pic:cNvPr id="922801053" name=""/>
+                    <pic:cNvPicPr/>
+                  </pic:nvPicPr>
+                  <pic:blipFill>
+                    <a:blip r:embed="rId18"/>
+                    <a:stretch>
+                      <a:fillRect/>
+                    </a:stretch>
+                  </pic:blipFill>
+                  <pic:spPr>
+                    <a:xfrm>
+                      <a:off x="0" y="0"/>
+                      <a:ext cx="5760720" cy="7861300"/>
+                    </a:xfrm>
+                    <a:prstGeom prst="rect">
+                      <a:avLst/>
+                    </a:prstGeom>
+                  </pic:spPr>
+                </pic:pic>
+              </a:graphicData>
+            </a:graphic>
+          </wp:inline>
+        </w:drawing>
+      </w:r>
+    </w:p>
+    <w:p>
+      <w:pPr>
+        <w:rPr>
+          <w:rFonts w:ascii="Arial" w:hAnsi="Arial" w:cs="Arial"/>
+          <w:b/>
+          <w:bCs/>
+          <w:sz w:val="28"/>
+          <w:szCs w:val="28"/>
+        </w:rPr>
+      </w:pPr>
+      <w:r>
+        <w:rPr>
+          <w:rFonts w:ascii="Arial" w:hAnsi="Arial" w:cs="Arial"/>
+          <w:b/>
+          <w:bCs/>
+          <w:sz w:val="28"/>
+          <w:szCs w:val="28"/>
+        </w:rPr>
+        <w:br w:type="page"/>
+      </w:r>
+    </w:p>
+    <w:p>
+      <w:pPr>
+        <w:rPr>
+          <w:rFonts w:ascii="Arial" w:hAnsi="Arial" w:cs="Arial"/>
+          <w:b/>
+          <w:bCs/>
+          <w:sz w:val="28"/>
+          <w:szCs w:val="28"/>
+        </w:rPr>
+      </w:pPr>
+      <w:r>
+        <w:rPr>
+          <w:rFonts w:ascii="Arial" w:hAnsi="Arial" w:cs="Arial"/>
+          <w:b/>
+          <w:bCs/>
+          <w:sz w:val="28"/>
+          <w:szCs w:val="28"/>
+        </w:rPr>
+        <w:lastRenderedPageBreak/>
         <w:t xml:space="preserve">A </w:t>
       </w:r>
       <w:proofErr w:type="spellStart"/>
@@ -1365,65 +1433,175 @@
     </w:p>
     <w:p>
       <w:pPr>
-        <w:rPr>
-          <w:rFonts w:ascii="Arial" w:hAnsi="Arial" w:cs="Arial"/>
-          <w:b/>
-          <w:bCs/>
-          <w:sz w:val="28"/>
-          <w:szCs w:val="28"/>
-        </w:rPr>
-      </w:pPr>
-      <w:r>
-        <w:rPr>
-          <w:rFonts w:ascii="Arial" w:hAnsi="Arial" w:cs="Arial"/>
-          <w:b/>
-          <w:bCs/>
-          <w:sz w:val="28"/>
-          <w:szCs w:val="28"/>
-        </w:rPr>
-        <w:t xml:space="preserve">Függvények határértékének </w:t>
-      </w:r>
-      <w:proofErr w:type="spellStart"/>
-      <w:r>
-        <w:rPr>
-          <w:rFonts w:ascii="Arial" w:hAnsi="Arial" w:cs="Arial"/>
-          <w:b/>
-          <w:bCs/>
-          <w:sz w:val="28"/>
-          <w:szCs w:val="28"/>
-        </w:rPr>
-        <w:t>egyértelm¶sége</w:t>
-      </w:r>
-      <w:proofErr w:type="spellEnd"/>
-      <w:r>
-        <w:rPr>
-          <w:rFonts w:ascii="Arial" w:hAnsi="Arial" w:cs="Arial"/>
-          <w:b/>
-          <w:bCs/>
-          <w:sz w:val="28"/>
-          <w:szCs w:val="28"/>
-        </w:rPr>
-        <w:t>.</w:t>
-      </w:r>
-    </w:p>
-    <w:p>
-      <w:pPr>
-        <w:rPr>
-          <w:rFonts w:ascii="Arial" w:hAnsi="Arial" w:cs="Arial"/>
-          <w:b/>
-          <w:bCs/>
-          <w:sz w:val="28"/>
-          <w:szCs w:val="28"/>
-        </w:rPr>
-      </w:pPr>
-      <w:r>
-        <w:rPr>
-          <w:rFonts w:ascii="Arial" w:hAnsi="Arial" w:cs="Arial"/>
-          <w:b/>
-          <w:bCs/>
-          <w:sz w:val="28"/>
-          <w:szCs w:val="28"/>
-        </w:rPr>
+        <w:spacing w:after="480"/>
+        <w:rPr>
+          <w:rFonts w:ascii="Arial" w:hAnsi="Arial" w:cs="Arial"/>
+          <w:b/>
+          <w:bCs/>
+          <w:sz w:val="28"/>
+          <w:szCs w:val="28"/>
+        </w:rPr>
+      </w:pPr>
+      <w:r>
+        <w:rPr>
+          <w:rFonts w:ascii="Arial" w:hAnsi="Arial" w:cs="Arial"/>
+          <w:b/>
+          <w:bCs/>
+          <w:sz w:val="28"/>
+          <w:szCs w:val="28"/>
+        </w:rPr>
+        <w:drawing>
+          <wp:inline distT="0" distB="0" distL="0" distR="0" wp14:anchorId="0644824F" wp14:editId="0D47BD49">
+            <wp:extent cx="5591955" cy="4677428"/>
+            <wp:effectExtent l="0" t="0" r="8890" b="8890"/>
+            <wp:docPr id="1702775465" name="Kép 1"/>
+            <wp:cNvGraphicFramePr>
+              <a:graphicFrameLocks xmlns:a="http://schemas.openxmlformats.org/drawingml/2006/main" noChangeAspect="1"/>
+            </wp:cNvGraphicFramePr>
+            <a:graphic xmlns:a="http://schemas.openxmlformats.org/drawingml/2006/main">
+              <a:graphicData uri="http://schemas.openxmlformats.org/drawingml/2006/picture">
+                <pic:pic xmlns:pic="http://schemas.openxmlformats.org/drawingml/2006/picture">
+                  <pic:nvPicPr>
+                    <pic:cNvPr id="1702775465" name=""/>
+                    <pic:cNvPicPr/>
+                  </pic:nvPicPr>
+                  <pic:blipFill>
+                    <a:blip r:embed="rId19"/>
+                    <a:stretch>
+                      <a:fillRect/>
+                    </a:stretch>
+                  </pic:blipFill>
+                  <pic:spPr>
+                    <a:xfrm>
+                      <a:off x="0" y="0"/>
+                      <a:ext cx="5591955" cy="4677428"/>
+                    </a:xfrm>
+                    <a:prstGeom prst="rect">
+                      <a:avLst/>
+                    </a:prstGeom>
+                  </pic:spPr>
+                </pic:pic>
+              </a:graphicData>
+            </a:graphic>
+          </wp:inline>
+        </w:drawing>
+      </w:r>
+    </w:p>
+    <w:p>
+      <w:pPr>
+        <w:rPr>
+          <w:rFonts w:ascii="Arial" w:hAnsi="Arial" w:cs="Arial"/>
+          <w:b/>
+          <w:bCs/>
+          <w:sz w:val="28"/>
+          <w:szCs w:val="28"/>
+        </w:rPr>
+      </w:pPr>
+      <w:r>
+        <w:rPr>
+          <w:rFonts w:ascii="Arial" w:hAnsi="Arial" w:cs="Arial"/>
+          <w:b/>
+          <w:bCs/>
+          <w:sz w:val="28"/>
+          <w:szCs w:val="28"/>
+        </w:rPr>
+        <w:t>Függvények határértékének egyértelm</w:t>
+      </w:r>
+      <w:r>
+        <w:rPr>
+          <w:rFonts w:ascii="Arial" w:hAnsi="Arial" w:cs="Arial"/>
+          <w:b/>
+          <w:bCs/>
+          <w:sz w:val="28"/>
+          <w:szCs w:val="28"/>
+        </w:rPr>
+        <w:t>ű</w:t>
+      </w:r>
+      <w:r>
+        <w:rPr>
+          <w:rFonts w:ascii="Arial" w:hAnsi="Arial" w:cs="Arial"/>
+          <w:b/>
+          <w:bCs/>
+          <w:sz w:val="28"/>
+          <w:szCs w:val="28"/>
+        </w:rPr>
+        <w:t>sége.</w:t>
+      </w:r>
+    </w:p>
+    <w:p>
+      <w:pPr>
+        <w:rPr>
+          <w:rFonts w:ascii="Arial" w:hAnsi="Arial" w:cs="Arial"/>
+          <w:b/>
+          <w:bCs/>
+          <w:sz w:val="28"/>
+          <w:szCs w:val="28"/>
+        </w:rPr>
+      </w:pPr>
+      <w:r>
+        <w:rPr>
+          <w:rFonts w:ascii="Arial" w:hAnsi="Arial" w:cs="Arial"/>
+          <w:b/>
+          <w:bCs/>
+          <w:sz w:val="28"/>
+          <w:szCs w:val="28"/>
+        </w:rPr>
+        <w:drawing>
+          <wp:inline distT="0" distB="0" distL="0" distR="0" wp14:anchorId="42FDEBA1" wp14:editId="22454F24">
+            <wp:extent cx="5611008" cy="3238952"/>
+            <wp:effectExtent l="0" t="0" r="8890" b="0"/>
+            <wp:docPr id="1924778255" name="Kép 1"/>
+            <wp:cNvGraphicFramePr>
+              <a:graphicFrameLocks xmlns:a="http://schemas.openxmlformats.org/drawingml/2006/main" noChangeAspect="1"/>
+            </wp:cNvGraphicFramePr>
+            <a:graphic xmlns:a="http://schemas.openxmlformats.org/drawingml/2006/main">
+              <a:graphicData uri="http://schemas.openxmlformats.org/drawingml/2006/picture">
+                <pic:pic xmlns:pic="http://schemas.openxmlformats.org/drawingml/2006/picture">
+                  <pic:nvPicPr>
+                    <pic:cNvPr id="1924778255" name=""/>
+                    <pic:cNvPicPr/>
+                  </pic:nvPicPr>
+                  <pic:blipFill>
+                    <a:blip r:embed="rId20"/>
+                    <a:stretch>
+                      <a:fillRect/>
+                    </a:stretch>
+                  </pic:blipFill>
+                  <pic:spPr>
+                    <a:xfrm>
+                      <a:off x="0" y="0"/>
+                      <a:ext cx="5611008" cy="3238952"/>
+                    </a:xfrm>
+                    <a:prstGeom prst="rect">
+                      <a:avLst/>
+                    </a:prstGeom>
+                  </pic:spPr>
+                </pic:pic>
+              </a:graphicData>
+            </a:graphic>
+          </wp:inline>
+        </w:drawing>
+      </w:r>
+    </w:p>
+    <w:p>
+      <w:pPr>
+        <w:rPr>
+          <w:rFonts w:ascii="Arial" w:hAnsi="Arial" w:cs="Arial"/>
+          <w:b/>
+          <w:bCs/>
+          <w:sz w:val="28"/>
+          <w:szCs w:val="28"/>
+        </w:rPr>
+      </w:pPr>
+      <w:r>
+        <w:rPr>
+          <w:rFonts w:ascii="Arial" w:hAnsi="Arial" w:cs="Arial"/>
+          <w:b/>
+          <w:bCs/>
+          <w:sz w:val="28"/>
+          <w:szCs w:val="28"/>
+        </w:rPr>
+        <w:lastRenderedPageBreak/>
         <w:t>A határértékre vonatkozó átviteli elv.</w:t>
       </w:r>
     </w:p>
@@ -1445,6 +1623,83 @@
           <w:sz w:val="28"/>
           <w:szCs w:val="28"/>
         </w:rPr>
+        <w:drawing>
+          <wp:inline distT="0" distB="0" distL="0" distR="0" wp14:anchorId="4FBBA56C" wp14:editId="6CC61186">
+            <wp:extent cx="5572903" cy="6563641"/>
+            <wp:effectExtent l="0" t="0" r="8890" b="8890"/>
+            <wp:docPr id="1384306853" name="Kép 1"/>
+            <wp:cNvGraphicFramePr>
+              <a:graphicFrameLocks xmlns:a="http://schemas.openxmlformats.org/drawingml/2006/main" noChangeAspect="1"/>
+            </wp:cNvGraphicFramePr>
+            <a:graphic xmlns:a="http://schemas.openxmlformats.org/drawingml/2006/main">
+              <a:graphicData uri="http://schemas.openxmlformats.org/drawingml/2006/picture">
+                <pic:pic xmlns:pic="http://schemas.openxmlformats.org/drawingml/2006/picture">
+                  <pic:nvPicPr>
+                    <pic:cNvPr id="1384306853" name=""/>
+                    <pic:cNvPicPr/>
+                  </pic:nvPicPr>
+                  <pic:blipFill>
+                    <a:blip r:embed="rId21"/>
+                    <a:stretch>
+                      <a:fillRect/>
+                    </a:stretch>
+                  </pic:blipFill>
+                  <pic:spPr>
+                    <a:xfrm>
+                      <a:off x="0" y="0"/>
+                      <a:ext cx="5572903" cy="6563641"/>
+                    </a:xfrm>
+                    <a:prstGeom prst="rect">
+                      <a:avLst/>
+                    </a:prstGeom>
+                  </pic:spPr>
+                </pic:pic>
+              </a:graphicData>
+            </a:graphic>
+          </wp:inline>
+        </w:drawing>
+      </w:r>
+    </w:p>
+    <w:p>
+      <w:pPr>
+        <w:rPr>
+          <w:rFonts w:ascii="Arial" w:hAnsi="Arial" w:cs="Arial"/>
+          <w:b/>
+          <w:bCs/>
+          <w:sz w:val="28"/>
+          <w:szCs w:val="28"/>
+        </w:rPr>
+      </w:pPr>
+      <w:r>
+        <w:rPr>
+          <w:rFonts w:ascii="Arial" w:hAnsi="Arial" w:cs="Arial"/>
+          <w:b/>
+          <w:bCs/>
+          <w:sz w:val="28"/>
+          <w:szCs w:val="28"/>
+        </w:rPr>
+        <w:br w:type="page"/>
+      </w:r>
+    </w:p>
+    <w:p>
+      <w:pPr>
+        <w:rPr>
+          <w:rFonts w:ascii="Arial" w:hAnsi="Arial" w:cs="Arial"/>
+          <w:b/>
+          <w:bCs/>
+          <w:sz w:val="28"/>
+          <w:szCs w:val="28"/>
+        </w:rPr>
+      </w:pPr>
+      <w:r>
+        <w:rPr>
+          <w:rFonts w:ascii="Arial" w:hAnsi="Arial" w:cs="Arial"/>
+          <w:b/>
+          <w:bCs/>
+          <w:sz w:val="28"/>
+          <w:szCs w:val="28"/>
+        </w:rPr>
+        <w:lastRenderedPageBreak/>
         <w:t>Monoton függvények határértéke.</w:t>
       </w:r>
     </w:p>
@@ -1466,7 +1721,139 @@
           <w:sz w:val="28"/>
           <w:szCs w:val="28"/>
         </w:rPr>
+        <w:drawing>
+          <wp:inline distT="0" distB="0" distL="0" distR="0" wp14:anchorId="7DF80999" wp14:editId="2F953D0B">
+            <wp:extent cx="5553850" cy="6925642"/>
+            <wp:effectExtent l="0" t="0" r="8890" b="8890"/>
+            <wp:docPr id="985621644" name="Kép 1"/>
+            <wp:cNvGraphicFramePr>
+              <a:graphicFrameLocks xmlns:a="http://schemas.openxmlformats.org/drawingml/2006/main" noChangeAspect="1"/>
+            </wp:cNvGraphicFramePr>
+            <a:graphic xmlns:a="http://schemas.openxmlformats.org/drawingml/2006/main">
+              <a:graphicData uri="http://schemas.openxmlformats.org/drawingml/2006/picture">
+                <pic:pic xmlns:pic="http://schemas.openxmlformats.org/drawingml/2006/picture">
+                  <pic:nvPicPr>
+                    <pic:cNvPr id="985621644" name=""/>
+                    <pic:cNvPicPr/>
+                  </pic:nvPicPr>
+                  <pic:blipFill>
+                    <a:blip r:embed="rId22"/>
+                    <a:stretch>
+                      <a:fillRect/>
+                    </a:stretch>
+                  </pic:blipFill>
+                  <pic:spPr>
+                    <a:xfrm>
+                      <a:off x="0" y="0"/>
+                      <a:ext cx="5553850" cy="6925642"/>
+                    </a:xfrm>
+                    <a:prstGeom prst="rect">
+                      <a:avLst/>
+                    </a:prstGeom>
+                  </pic:spPr>
+                </pic:pic>
+              </a:graphicData>
+            </a:graphic>
+          </wp:inline>
+        </w:drawing>
+      </w:r>
+    </w:p>
+    <w:p>
+      <w:pPr>
+        <w:rPr>
+          <w:rFonts w:ascii="Arial" w:hAnsi="Arial" w:cs="Arial"/>
+          <w:b/>
+          <w:bCs/>
+          <w:sz w:val="28"/>
+          <w:szCs w:val="28"/>
+        </w:rPr>
+      </w:pPr>
+      <w:r>
+        <w:rPr>
+          <w:rFonts w:ascii="Arial" w:hAnsi="Arial" w:cs="Arial"/>
+          <w:b/>
+          <w:bCs/>
+          <w:sz w:val="28"/>
+          <w:szCs w:val="28"/>
+        </w:rPr>
+        <w:br w:type="page"/>
+      </w:r>
+    </w:p>
+    <w:p>
+      <w:pPr>
+        <w:rPr>
+          <w:rFonts w:ascii="Arial" w:hAnsi="Arial" w:cs="Arial"/>
+          <w:b/>
+          <w:bCs/>
+          <w:sz w:val="28"/>
+          <w:szCs w:val="28"/>
+        </w:rPr>
+      </w:pPr>
+      <w:r>
+        <w:rPr>
+          <w:rFonts w:ascii="Arial" w:hAnsi="Arial" w:cs="Arial"/>
+          <w:b/>
+          <w:bCs/>
+          <w:sz w:val="28"/>
+          <w:szCs w:val="28"/>
+        </w:rPr>
+        <w:lastRenderedPageBreak/>
         <w:t>Az összetett függvény folytonossága.</w:t>
+      </w:r>
+    </w:p>
+    <w:p>
+      <w:pPr>
+        <w:rPr>
+          <w:rFonts w:ascii="Arial" w:hAnsi="Arial" w:cs="Arial"/>
+          <w:b/>
+          <w:bCs/>
+          <w:sz w:val="28"/>
+          <w:szCs w:val="28"/>
+        </w:rPr>
+      </w:pPr>
+      <w:r>
+        <w:rPr>
+          <w:rFonts w:ascii="Arial" w:hAnsi="Arial" w:cs="Arial"/>
+          <w:b/>
+          <w:bCs/>
+          <w:sz w:val="28"/>
+          <w:szCs w:val="28"/>
+        </w:rPr>
+        <w:drawing>
+          <wp:inline distT="0" distB="0" distL="0" distR="0" wp14:anchorId="1E76CBBA" wp14:editId="4E726AD9">
+            <wp:extent cx="5630061" cy="3991532"/>
+            <wp:effectExtent l="0" t="0" r="8890" b="9525"/>
+            <wp:docPr id="366649823" name="Kép 1"/>
+            <wp:cNvGraphicFramePr>
+              <a:graphicFrameLocks xmlns:a="http://schemas.openxmlformats.org/drawingml/2006/main" noChangeAspect="1"/>
+            </wp:cNvGraphicFramePr>
+            <a:graphic xmlns:a="http://schemas.openxmlformats.org/drawingml/2006/main">
+              <a:graphicData uri="http://schemas.openxmlformats.org/drawingml/2006/picture">
+                <pic:pic xmlns:pic="http://schemas.openxmlformats.org/drawingml/2006/picture">
+                  <pic:nvPicPr>
+                    <pic:cNvPr id="366649823" name=""/>
+                    <pic:cNvPicPr/>
+                  </pic:nvPicPr>
+                  <pic:blipFill>
+                    <a:blip r:embed="rId23"/>
+                    <a:stretch>
+                      <a:fillRect/>
+                    </a:stretch>
+                  </pic:blipFill>
+                  <pic:spPr>
+                    <a:xfrm>
+                      <a:off x="0" y="0"/>
+                      <a:ext cx="5630061" cy="3991532"/>
+                    </a:xfrm>
+                    <a:prstGeom prst="rect">
+                      <a:avLst/>
+                    </a:prstGeom>
+                  </pic:spPr>
+                </pic:pic>
+              </a:graphicData>
+            </a:graphic>
+          </wp:inline>
+        </w:drawing>
       </w:r>
     </w:p>
     <w:sectPr>

</xml_diff>

<commit_message>
anal zh 2 updated
</commit_message>
<xml_diff>
--- a/Anal_1/ZH_2/Analizis_ZH_2_Elmelet.docx
+++ b/Anal_1/ZH_2/Analizis_ZH_2_Elmelet.docx
@@ -335,29 +335,7 @@
           <w:szCs w:val="28"/>
         </w:rPr>
         <w:lastRenderedPageBreak/>
-        <w:t xml:space="preserve">A </w:t>
-      </w:r>
-      <w:proofErr w:type="spellStart"/>
-      <w:r>
-        <w:rPr>
-          <w:rFonts w:ascii="Arial" w:hAnsi="Arial" w:cs="Arial"/>
-          <w:b/>
-          <w:bCs/>
-          <w:sz w:val="28"/>
-          <w:szCs w:val="28"/>
-        </w:rPr>
-        <w:t>d'Alembertféle</w:t>
-      </w:r>
-      <w:proofErr w:type="spellEnd"/>
-      <w:r>
-        <w:rPr>
-          <w:rFonts w:ascii="Arial" w:hAnsi="Arial" w:cs="Arial"/>
-          <w:b/>
-          <w:bCs/>
-          <w:sz w:val="28"/>
-          <w:szCs w:val="28"/>
-        </w:rPr>
-        <w:t xml:space="preserve"> hányadoskritérium.</w:t>
+        <w:t>A d'Alembertféle hányadoskritérium.</w:t>
       </w:r>
     </w:p>
     <w:p>
@@ -530,15 +508,14 @@
           <w:rFonts w:ascii="Arial" w:hAnsi="Arial" w:cs="Arial"/>
           <w:b/>
           <w:bCs/>
-          <w:noProof/>
           <w:sz w:val="28"/>
           <w:szCs w:val="28"/>
         </w:rPr>
         <w:drawing>
-          <wp:inline distT="0" distB="0" distL="0" distR="0" wp14:anchorId="558BBCA5" wp14:editId="718E9962">
-            <wp:extent cx="5760720" cy="6747510"/>
+          <wp:inline distT="0" distB="0" distL="0" distR="0" wp14:anchorId="374031AC" wp14:editId="6377E87E">
+            <wp:extent cx="5760720" cy="5695950"/>
             <wp:effectExtent l="0" t="0" r="0" b="0"/>
-            <wp:docPr id="680978818" name="Kép 1"/>
+            <wp:docPr id="637680298" name="Kép 1"/>
             <wp:cNvGraphicFramePr>
               <a:graphicFrameLocks xmlns:a="http://schemas.openxmlformats.org/drawingml/2006/main" noChangeAspect="1"/>
             </wp:cNvGraphicFramePr>
@@ -546,7 +523,7 @@
               <a:graphicData uri="http://schemas.openxmlformats.org/drawingml/2006/picture">
                 <pic:pic xmlns:pic="http://schemas.openxmlformats.org/drawingml/2006/picture">
                   <pic:nvPicPr>
-                    <pic:cNvPr id="680978818" name=""/>
+                    <pic:cNvPr id="637680298" name=""/>
                     <pic:cNvPicPr/>
                   </pic:nvPicPr>
                   <pic:blipFill>
@@ -558,7 +535,7 @@
                   <pic:spPr>
                     <a:xfrm>
                       <a:off x="0" y="0"/>
-                      <a:ext cx="5760720" cy="6747510"/>
+                      <a:ext cx="5760720" cy="5695950"/>
                     </a:xfrm>
                     <a:prstGeom prst="rect">
                       <a:avLst/>
@@ -607,16 +584,15 @@
           <w:rFonts w:ascii="Arial" w:hAnsi="Arial" w:cs="Arial"/>
           <w:b/>
           <w:bCs/>
-          <w:noProof/>
           <w:sz w:val="28"/>
           <w:szCs w:val="28"/>
         </w:rPr>
         <w:lastRenderedPageBreak/>
         <w:drawing>
-          <wp:inline distT="0" distB="0" distL="0" distR="0" wp14:anchorId="0636A106" wp14:editId="78CC18C0">
-            <wp:extent cx="5687219" cy="5887272"/>
-            <wp:effectExtent l="0" t="0" r="8890" b="0"/>
-            <wp:docPr id="596766079" name="Kép 1"/>
+          <wp:inline distT="0" distB="0" distL="0" distR="0" wp14:anchorId="0A34E60B" wp14:editId="0A14314F">
+            <wp:extent cx="5760720" cy="2950845"/>
+            <wp:effectExtent l="0" t="0" r="0" b="1905"/>
+            <wp:docPr id="1991895758" name="Kép 1"/>
             <wp:cNvGraphicFramePr>
               <a:graphicFrameLocks xmlns:a="http://schemas.openxmlformats.org/drawingml/2006/main" noChangeAspect="1"/>
             </wp:cNvGraphicFramePr>
@@ -624,7 +600,7 @@
               <a:graphicData uri="http://schemas.openxmlformats.org/drawingml/2006/picture">
                 <pic:pic xmlns:pic="http://schemas.openxmlformats.org/drawingml/2006/picture">
                   <pic:nvPicPr>
-                    <pic:cNvPr id="596766079" name=""/>
+                    <pic:cNvPr id="1991895758" name=""/>
                     <pic:cNvPicPr/>
                   </pic:nvPicPr>
                   <pic:blipFill>
@@ -636,7 +612,7 @@
                   <pic:spPr>
                     <a:xfrm>
                       <a:off x="0" y="0"/>
-                      <a:ext cx="5687219" cy="5887272"/>
+                      <a:ext cx="5760720" cy="2950845"/>
                     </a:xfrm>
                     <a:prstGeom prst="rect">
                       <a:avLst/>
@@ -689,29 +665,7 @@
           <w:szCs w:val="28"/>
         </w:rPr>
         <w:lastRenderedPageBreak/>
-        <w:t>Minden [0, 1]-</w:t>
-      </w:r>
-      <w:proofErr w:type="spellStart"/>
-      <w:r>
-        <w:rPr>
-          <w:rFonts w:ascii="Arial" w:hAnsi="Arial" w:cs="Arial"/>
-          <w:b/>
-          <w:bCs/>
-          <w:sz w:val="28"/>
-          <w:szCs w:val="28"/>
-        </w:rPr>
-        <w:t>beli</w:t>
-      </w:r>
-      <w:proofErr w:type="spellEnd"/>
-      <w:r>
-        <w:rPr>
-          <w:rFonts w:ascii="Arial" w:hAnsi="Arial" w:cs="Arial"/>
-          <w:b/>
-          <w:bCs/>
-          <w:sz w:val="28"/>
-          <w:szCs w:val="28"/>
-        </w:rPr>
-        <w:t xml:space="preserve"> szám felírható tizedes tört alakban.</w:t>
+        <w:t>Minden [0, 1]-beli szám felírható tizedes tört alakban.</w:t>
       </w:r>
     </w:p>
     <w:p>
@@ -1326,6 +1280,7 @@
           <w:rFonts w:ascii="Arial" w:hAnsi="Arial" w:cs="Arial"/>
           <w:b/>
           <w:bCs/>
+          <w:noProof/>
           <w:sz w:val="28"/>
           <w:szCs w:val="28"/>
         </w:rPr>
@@ -1406,29 +1361,7 @@
           <w:szCs w:val="28"/>
         </w:rPr>
         <w:lastRenderedPageBreak/>
-        <w:t xml:space="preserve">A </w:t>
-      </w:r>
-      <w:proofErr w:type="spellStart"/>
-      <w:r>
-        <w:rPr>
-          <w:rFonts w:ascii="Arial" w:hAnsi="Arial" w:cs="Arial"/>
-          <w:b/>
-          <w:bCs/>
-          <w:sz w:val="28"/>
-          <w:szCs w:val="28"/>
-        </w:rPr>
-        <w:t>CauchyHadamard</w:t>
-      </w:r>
-      <w:proofErr w:type="spellEnd"/>
-      <w:r>
-        <w:rPr>
-          <w:rFonts w:ascii="Arial" w:hAnsi="Arial" w:cs="Arial"/>
-          <w:b/>
-          <w:bCs/>
-          <w:sz w:val="28"/>
-          <w:szCs w:val="28"/>
-        </w:rPr>
-        <w:t>-tétel.</w:t>
+        <w:t>A CauchyHadamard-tétel.</w:t>
       </w:r>
     </w:p>
     <w:p>
@@ -1447,6 +1380,7 @@
           <w:rFonts w:ascii="Arial" w:hAnsi="Arial" w:cs="Arial"/>
           <w:b/>
           <w:bCs/>
+          <w:noProof/>
           <w:sz w:val="28"/>
           <w:szCs w:val="28"/>
         </w:rPr>
@@ -1543,6 +1477,7 @@
           <w:rFonts w:ascii="Arial" w:hAnsi="Arial" w:cs="Arial"/>
           <w:b/>
           <w:bCs/>
+          <w:noProof/>
           <w:sz w:val="28"/>
           <w:szCs w:val="28"/>
         </w:rPr>
@@ -1620,6 +1555,7 @@
           <w:rFonts w:ascii="Arial" w:hAnsi="Arial" w:cs="Arial"/>
           <w:b/>
           <w:bCs/>
+          <w:noProof/>
           <w:sz w:val="28"/>
           <w:szCs w:val="28"/>
         </w:rPr>
@@ -1718,6 +1654,7 @@
           <w:rFonts w:ascii="Arial" w:hAnsi="Arial" w:cs="Arial"/>
           <w:b/>
           <w:bCs/>
+          <w:noProof/>
           <w:sz w:val="28"/>
           <w:szCs w:val="28"/>
         </w:rPr>
@@ -1816,6 +1753,7 @@
           <w:rFonts w:ascii="Arial" w:hAnsi="Arial" w:cs="Arial"/>
           <w:b/>
           <w:bCs/>
+          <w:noProof/>
           <w:sz w:val="28"/>
           <w:szCs w:val="28"/>
         </w:rPr>

</xml_diff>